<commit_message>
added service and repository
</commit_message>
<xml_diff>
--- a/Approach.docx
+++ b/Approach.docx
@@ -72,21 +72,8 @@
       <w:pPr>
         <w:pStyle w:val="Heading2"/>
       </w:pPr>
-      <w:proofErr w:type="gramStart"/>
-      <w:r>
-        <w:t>Step2 :</w:t>
-      </w:r>
-      <w:proofErr w:type="gramEnd"/>
-      <w:r>
-        <w:t xml:space="preserve"> Make it as a </w:t>
-      </w:r>
-      <w:proofErr w:type="spellStart"/>
-      <w:r>
-        <w:t>git</w:t>
-      </w:r>
-      <w:proofErr w:type="spellEnd"/>
-      <w:r>
-        <w:t xml:space="preserve"> repo</w:t>
+      <w:r>
+        <w:t>Step2 : Make it as a git repo</w:t>
       </w:r>
       <w:r>
         <w:t xml:space="preserve"> and push it to SCM</w:t>
@@ -100,19 +87,9 @@
           <w:numId w:val="1"/>
         </w:numPr>
       </w:pPr>
-      <w:proofErr w:type="spellStart"/>
-      <w:r>
-        <w:t>Git</w:t>
-      </w:r>
-      <w:proofErr w:type="spellEnd"/>
-      <w:r>
-        <w:t xml:space="preserve"> </w:t>
-      </w:r>
-      <w:proofErr w:type="spellStart"/>
-      <w:r>
-        <w:t>init</w:t>
-      </w:r>
-      <w:proofErr w:type="spellEnd"/>
+      <w:r>
+        <w:t>Git init</w:t>
+      </w:r>
     </w:p>
     <w:p>
       <w:pPr>
@@ -122,13 +99,8 @@
           <w:numId w:val="1"/>
         </w:numPr>
       </w:pPr>
-      <w:proofErr w:type="spellStart"/>
-      <w:r>
-        <w:t>Git</w:t>
-      </w:r>
-      <w:proofErr w:type="spellEnd"/>
-      <w:r>
-        <w:t xml:space="preserve"> add remote</w:t>
+      <w:r>
+        <w:t>Git add remote</w:t>
       </w:r>
     </w:p>
     <w:p>
@@ -139,13 +111,8 @@
           <w:numId w:val="1"/>
         </w:numPr>
       </w:pPr>
-      <w:proofErr w:type="spellStart"/>
-      <w:r>
-        <w:t>Git</w:t>
-      </w:r>
-      <w:proofErr w:type="spellEnd"/>
-      <w:r>
-        <w:t xml:space="preserve"> push</w:t>
+      <w:r>
+        <w:t>Git push</w:t>
       </w:r>
     </w:p>
     <w:p>
@@ -153,11 +120,7 @@
         <w:pStyle w:val="Heading2"/>
       </w:pPr>
       <w:r>
-        <w:t xml:space="preserve">Step 3: </w:t>
-      </w:r>
-      <w:proofErr w:type="gramStart"/>
-      <w:r>
-        <w:t xml:space="preserve">Build </w:t>
+        <w:t xml:space="preserve">Step 3: Build </w:t>
       </w:r>
       <w:r>
         <w:t>,</w:t>
@@ -165,7 +128,6 @@
       <w:r>
         <w:t>run</w:t>
       </w:r>
-      <w:proofErr w:type="gramEnd"/>
       <w:r>
         <w:t xml:space="preserve"> and import as Maven Project</w:t>
       </w:r>
@@ -192,13 +154,8 @@
         </w:numPr>
       </w:pPr>
       <w:r>
-        <w:t xml:space="preserve">mvnw.bat </w:t>
-      </w:r>
-      <w:proofErr w:type="spellStart"/>
-      <w:r>
-        <w:t>spring-boot:run</w:t>
-      </w:r>
-      <w:proofErr w:type="spellEnd"/>
+        <w:t>mvnw.bat spring-boot:run</w:t>
+      </w:r>
     </w:p>
     <w:p>
       <w:pPr>
@@ -264,15 +221,7 @@
         <w:pStyle w:val="Heading2"/>
       </w:pPr>
       <w:r>
-        <w:t xml:space="preserve">Step5: Generate </w:t>
-      </w:r>
-      <w:proofErr w:type="spellStart"/>
-      <w:r>
-        <w:t>autoconfig</w:t>
-      </w:r>
-      <w:proofErr w:type="spellEnd"/>
-      <w:r>
-        <w:t xml:space="preserve"> report</w:t>
+        <w:t>Step5: Generate autoconfig report</w:t>
       </w:r>
     </w:p>
     <w:p>
@@ -303,21 +252,8 @@
           <w:shd w:val="clear" w:color="auto" w:fill="E8F2FE"/>
           <w:lang w:val="en-IN"/>
         </w:rPr>
-        <w:t xml:space="preserve">true in </w:t>
-      </w:r>
-      <w:proofErr w:type="spellStart"/>
-      <w:r>
-        <w:rPr>
-          <w:rFonts w:ascii="Consolas" w:hAnsi="Consolas" w:cs="Consolas"/>
-          <w:color w:val="2A00FF"/>
-          <w:sz w:val="20"/>
-          <w:szCs w:val="20"/>
-          <w:shd w:val="clear" w:color="auto" w:fill="E8F2FE"/>
-          <w:lang w:val="en-IN"/>
-        </w:rPr>
-        <w:t>application.properties</w:t>
-      </w:r>
-      <w:proofErr w:type="spellEnd"/>
+        <w:t>true in application.properties</w:t>
+      </w:r>
     </w:p>
     <w:p>
       <w:pPr>
@@ -373,8 +309,125 @@
       <w:r>
         <w:t>Step7: Add a model class</w:t>
       </w:r>
+    </w:p>
+    <w:p/>
+    <w:p>
+      <w:pPr>
+        <w:pStyle w:val="Heading2"/>
+      </w:pPr>
+      <w:r>
+        <w:t>Step8: Changed context-path</w:t>
+      </w:r>
+    </w:p>
+    <w:p>
+      <w:pPr>
+        <w:rPr>
+          <w:rFonts w:ascii="Consolas" w:hAnsi="Consolas" w:cs="Consolas"/>
+          <w:color w:val="2A00FF"/>
+          <w:sz w:val="20"/>
+          <w:szCs w:val="20"/>
+          <w:shd w:val="clear" w:color="auto" w:fill="E8F2FE"/>
+          <w:lang w:val="en-IN"/>
+        </w:rPr>
+      </w:pPr>
+      <w:r>
+        <w:rPr>
+          <w:rFonts w:ascii="Consolas" w:hAnsi="Consolas" w:cs="Consolas"/>
+          <w:color w:val="000000"/>
+          <w:sz w:val="20"/>
+          <w:szCs w:val="20"/>
+          <w:shd w:val="clear" w:color="auto" w:fill="E8F2FE"/>
+          <w:lang w:val="en-IN"/>
+        </w:rPr>
+        <w:t xml:space="preserve">  </w:t>
+      </w:r>
+      <w:r>
+        <w:rPr>
+          <w:rFonts w:ascii="Consolas" w:hAnsi="Consolas" w:cs="Consolas"/>
+          <w:color w:val="000000"/>
+          <w:sz w:val="20"/>
+          <w:szCs w:val="20"/>
+          <w:shd w:val="clear" w:color="auto" w:fill="E8F2FE"/>
+          <w:lang w:val="en-IN"/>
+        </w:rPr>
+        <w:t>server.servlet.context-path=</w:t>
+      </w:r>
+      <w:r>
+        <w:rPr>
+          <w:rFonts w:ascii="Consolas" w:hAnsi="Consolas" w:cs="Consolas"/>
+          <w:color w:val="2A00FF"/>
+          <w:sz w:val="20"/>
+          <w:szCs w:val="20"/>
+          <w:shd w:val="clear" w:color="auto" w:fill="E8F2FE"/>
+          <w:lang w:val="en-IN"/>
+        </w:rPr>
+        <w:t>/demoapp</w:t>
+      </w:r>
+      <w:r>
+        <w:rPr>
+          <w:rFonts w:ascii="Consolas" w:hAnsi="Consolas" w:cs="Consolas"/>
+          <w:color w:val="2A00FF"/>
+          <w:sz w:val="20"/>
+          <w:szCs w:val="20"/>
+          <w:shd w:val="clear" w:color="auto" w:fill="E8F2FE"/>
+          <w:lang w:val="en-IN"/>
+        </w:rPr>
+        <w:t xml:space="preserve"> </w:t>
+      </w:r>
+    </w:p>
+    <w:p>
+      <w:pPr>
+        <w:pStyle w:val="Heading2"/>
+      </w:pPr>
+      <w:r>
+        <w:t>S</w:t>
+      </w:r>
+      <w:r>
+        <w:t>tep9</w:t>
+      </w:r>
+      <w:r>
+        <w:rPr>
+          <w:rFonts w:ascii="Consolas" w:hAnsi="Consolas" w:cs="Consolas"/>
+          <w:color w:val="2A00FF"/>
+          <w:sz w:val="20"/>
+          <w:szCs w:val="20"/>
+          <w:shd w:val="clear" w:color="auto" w:fill="E8F2FE"/>
+          <w:lang w:val="en-IN"/>
+        </w:rPr>
+        <w:t xml:space="preserve">: </w:t>
+      </w:r>
+      <w:r>
+        <w:t>Added service and repository</w:t>
+      </w:r>
+    </w:p>
+    <w:p>
+      <w:pPr>
+        <w:pStyle w:val="ListParagraph"/>
+        <w:numPr>
+          <w:ilvl w:val="0"/>
+          <w:numId w:val="5"/>
+        </w:numPr>
+      </w:pPr>
+      <w:r>
+        <w:t xml:space="preserve">Created service and repository       </w:t>
+      </w:r>
+    </w:p>
+    <w:p>
+      <w:pPr>
+        <w:pStyle w:val="ListParagraph"/>
+        <w:numPr>
+          <w:ilvl w:val="0"/>
+          <w:numId w:val="5"/>
+        </w:numPr>
+      </w:pPr>
+      <w:r>
+        <w:t>Taken jpa repository</w:t>
+      </w:r>
       <w:bookmarkStart w:id="0" w:name="_GoBack"/>
       <w:bookmarkEnd w:id="0"/>
+      <w:r>
+        <w:t xml:space="preserve">                                                            </w:t>
+      </w:r>
     </w:p>
     <w:sectPr>
       <w:pgSz w:w="12240" w:h="15840"/>
@@ -730,7 +783,7 @@
   <w:abstractNum w:abstractNumId="3">
     <w:nsid w:val="573129B0"/>
     <w:multiLevelType w:val="hybridMultilevel"/>
-    <w:tmpl w:val="20BA01E8"/>
+    <w:tmpl w:val="2244D416"/>
     <w:lvl w:ilvl="0" w:tplc="40090001">
       <w:start w:val="1"/>
       <w:numFmt w:val="bullet"/>

</xml_diff>